<commit_message>
Sprint5 code metrics/project board
</commit_message>
<xml_diff>
--- a/Documentation/Reflections/Sprint 5 Reflection.docx
+++ b/Documentation/Reflections/Sprint 5 Reflection.docx
@@ -89,6 +89,13 @@
           <w:szCs w:val="24"/>
         </w:rPr>
         <w:t>.</w:t>
+      </w:r>
+      <w:r>
+        <w:rPr>
+          <w:sz w:val="24"/>
+          <w:szCs w:val="24"/>
+        </w:rPr>
+        <w:t xml:space="preserve"> We got a lot of refactoring done as well, a lot of code got cleaned up, probably the biggest thing that we did not get to though is removing all magic numbers because they are all over the place and we did not have time.</w:t>
       </w:r>
     </w:p>
     <w:p>

</xml_diff>